<commit_message>
Documentation #65 : Updated Project Report
This is the updated project report file.
</commit_message>
<xml_diff>
--- a/Documentation/Project Report/CSE299-Group06-Project-Report.docx
+++ b/Documentation/Project Report/CSE299-Group06-Project-Report.docx
@@ -1,6 +1,6 @@
 
 <file path=word/document.xml><?xml version="1.0" encoding="utf-8"?>
-<w:document xmlns:wpc="http://schemas.microsoft.com/office/word/2010/wordprocessingCanvas" xmlns:cx="http://schemas.microsoft.com/office/drawing/2014/chartex" xmlns:cx1="http://schemas.microsoft.com/office/drawing/2015/9/8/chartex" xmlns:cx2="http://schemas.microsoft.com/office/drawing/2015/10/21/chartex" xmlns:cx3="http://schemas.microsoft.com/office/drawing/2016/5/9/chartex" xmlns:cx4="http://schemas.microsoft.com/office/drawing/2016/5/10/chartex" xmlns:cx5="http://schemas.microsoft.com/office/drawing/2016/5/11/chartex" xmlns:cx6="http://schemas.microsoft.com/office/drawing/2016/5/12/chartex" xmlns:cx7="http://schemas.microsoft.com/office/drawing/2016/5/13/chartex" xmlns:cx8="http://schemas.microsoft.com/office/drawing/2016/5/14/chartex" xmlns:mc="http://schemas.openxmlformats.org/markup-compatibility/2006" xmlns:aink="http://schemas.microsoft.com/office/drawing/2016/ink" xmlns:am3d="http://schemas.microsoft.com/office/drawing/2017/model3d" xmlns:o="urn:schemas-microsoft-com:office:office" xmlns:r="http://schemas.openxmlformats.org/officeDocument/2006/relationships" xmlns:m="http://schemas.openxmlformats.org/officeDocument/2006/math" xmlns:v="urn:schemas-microsoft-com:vml" xmlns:wp14="http://schemas.microsoft.com/office/word/2010/wordprocessingDrawing" xmlns:wp="http://schemas.openxmlformats.org/drawingml/2006/wordprocessingDrawing" xmlns:w10="urn:schemas-microsoft-com:office:word" xmlns:w="http://schemas.openxmlformats.org/wordprocessingml/2006/main" xmlns:w14="http://schemas.microsoft.com/office/word/2010/wordml" xmlns:w15="http://schemas.microsoft.com/office/word/2012/wordml" xmlns:w16cex="http://schemas.microsoft.com/office/word/2018/wordml/cex" xmlns:w16cid="http://schemas.microsoft.com/office/word/2016/wordml/cid" xmlns:w16="http://schemas.microsoft.com/office/word/2018/wordml" xmlns:w16sdtdh="http://schemas.microsoft.com/office/word/2020/wordml/sdtdatahash" xmlns:w16se="http://schemas.microsoft.com/office/word/2015/wordml/symex" xmlns:wpg="http://schemas.microsoft.com/office/word/2010/wordprocessingGroup" xmlns:wpi="http://schemas.microsoft.com/office/word/2010/wordprocessingInk" xmlns:wne="http://schemas.microsoft.com/office/word/2006/wordml" xmlns:wps="http://schemas.microsoft.com/office/word/2010/wordprocessingShape" mc:Ignorable="w14 w15 w16se w16cid w16 w16cex w16sdtdh wp14">
+<w:document xmlns:wpc="http://schemas.microsoft.com/office/word/2010/wordprocessingCanvas" xmlns:cx="http://schemas.microsoft.com/office/drawing/2014/chartex" xmlns:cx1="http://schemas.microsoft.com/office/drawing/2015/9/8/chartex" xmlns:mc="http://schemas.openxmlformats.org/markup-compatibility/2006" xmlns:o="urn:schemas-microsoft-com:office:office" xmlns:r="http://schemas.openxmlformats.org/officeDocument/2006/relationships" xmlns:m="http://schemas.openxmlformats.org/officeDocument/2006/math" xmlns:v="urn:schemas-microsoft-com:vml" xmlns:wp14="http://schemas.microsoft.com/office/word/2010/wordprocessingDrawing" xmlns:wp="http://schemas.openxmlformats.org/drawingml/2006/wordprocessingDrawing" xmlns:w10="urn:schemas-microsoft-com:office:word" xmlns:w="http://schemas.openxmlformats.org/wordprocessingml/2006/main" xmlns:w14="http://schemas.microsoft.com/office/word/2010/wordml" xmlns:w15="http://schemas.microsoft.com/office/word/2012/wordml" xmlns:w16se="http://schemas.microsoft.com/office/word/2015/wordml/symex" xmlns:wpg="http://schemas.microsoft.com/office/word/2010/wordprocessingGroup" xmlns:wpi="http://schemas.microsoft.com/office/word/2010/wordprocessingInk" xmlns:wne="http://schemas.microsoft.com/office/word/2006/wordml" xmlns:wps="http://schemas.microsoft.com/office/word/2010/wordprocessingShape" mc:Ignorable="w14 w15 w16se wp14">
   <w:body>
     <w:p>
       <w:pPr>
@@ -892,6 +892,8 @@
           <w:szCs w:val="28"/>
         </w:rPr>
       </w:pPr>
+      <w:bookmarkStart w:id="0" w:name="_GoBack"/>
+      <w:bookmarkEnd w:id="0"/>
       <w:r>
         <w:rPr>
           <w:rFonts w:ascii="Times New Roman" w:hAnsi="Times New Roman" w:cs="Times New Roman"/>
@@ -2062,7 +2064,16 @@
           <w:sz w:val="24"/>
           <w:szCs w:val="24"/>
         </w:rPr>
-        <w:t xml:space="preserve">Book now </w:t>
+        <w:t>Checkout</w:t>
+      </w:r>
+      <w:r>
+        <w:rPr>
+          <w:rFonts w:ascii="Times New Roman" w:hAnsi="Times New Roman" w:cs="Times New Roman"/>
+          <w:i/>
+          <w:sz w:val="24"/>
+          <w:szCs w:val="24"/>
+        </w:rPr>
+        <w:t xml:space="preserve"> </w:t>
       </w:r>
       <w:r>
         <w:rPr>
@@ -2765,6 +2776,7 @@
     <w:p>
       <w:pPr>
         <w:pStyle w:val="Heading1"/>
+        <w:spacing w:line="276" w:lineRule="auto"/>
         <w:ind w:left="-5"/>
       </w:pPr>
       <w:r>
@@ -2807,7 +2819,7 @@
     </w:p>
     <w:p>
       <w:pPr>
-        <w:spacing w:after="52"/>
+        <w:spacing w:after="52" w:line="276" w:lineRule="auto"/>
         <w:ind w:left="-5"/>
         <w:rPr>
           <w:rFonts w:ascii="Times New Roman" w:hAnsi="Times New Roman" w:cs="Times New Roman"/>
@@ -2819,41 +2831,41 @@
           <w:b/>
           <w:sz w:val="32"/>
         </w:rPr>
-        <w:t xml:space="preserve">Social Impacts: </w:t>
+        <w:t>Social Impacts</w:t>
+      </w:r>
+    </w:p>
+    <w:p>
+      <w:pPr>
+        <w:spacing w:line="360" w:lineRule="auto"/>
+        <w:ind w:left="-5"/>
+        <w:jc w:val="both"/>
+        <w:rPr>
+          <w:rFonts w:ascii="Times New Roman" w:hAnsi="Times New Roman" w:cs="Times New Roman"/>
+          <w:sz w:val="24"/>
+          <w:szCs w:val="24"/>
+        </w:rPr>
+      </w:pPr>
+      <w:r>
+        <w:rPr>
+          <w:rFonts w:ascii="Times New Roman" w:hAnsi="Times New Roman" w:cs="Times New Roman"/>
+          <w:sz w:val="24"/>
+          <w:szCs w:val="24"/>
+        </w:rPr>
+        <w:t xml:space="preserve">This web application will aim to make finding suitable and better household service for home and office easier. People will get all type of household service in their hand. As all the service provider will be experienced and verified, so no worries about the quality of work. </w:t>
       </w:r>
     </w:p>
     <w:p>
       <w:pPr>
         <w:spacing w:line="357" w:lineRule="auto"/>
         <w:ind w:left="-5"/>
-        <w:jc w:val="both"/>
-        <w:rPr>
-          <w:rFonts w:ascii="Times New Roman" w:hAnsi="Times New Roman" w:cs="Times New Roman"/>
-          <w:sz w:val="24"/>
-          <w:szCs w:val="24"/>
-        </w:rPr>
-      </w:pPr>
-      <w:r>
-        <w:rPr>
-          <w:rFonts w:ascii="Times New Roman" w:hAnsi="Times New Roman" w:cs="Times New Roman"/>
-          <w:sz w:val="24"/>
-          <w:szCs w:val="24"/>
-        </w:rPr>
-        <w:t xml:space="preserve">This web application will aim to make finding suitable and better household service for home and office easier. People will get all type of household service in their hand. As all the service provider will be experienced and verified, so no worries about the quality of work. </w:t>
-      </w:r>
-    </w:p>
-    <w:p>
-      <w:pPr>
-        <w:spacing w:line="357" w:lineRule="auto"/>
-        <w:ind w:left="-5"/>
-        <w:rPr>
-          <w:rFonts w:ascii="Times New Roman" w:hAnsi="Times New Roman" w:cs="Times New Roman"/>
-        </w:rPr>
-      </w:pPr>
-    </w:p>
-    <w:p>
-      <w:pPr>
-        <w:spacing w:line="276" w:lineRule="auto"/>
+        <w:rPr>
+          <w:rFonts w:ascii="Times New Roman" w:hAnsi="Times New Roman" w:cs="Times New Roman"/>
+        </w:rPr>
+      </w:pPr>
+    </w:p>
+    <w:p>
+      <w:pPr>
+        <w:spacing w:line="240" w:lineRule="auto"/>
         <w:ind w:left="-5"/>
         <w:rPr>
           <w:rFonts w:ascii="Times New Roman" w:hAnsi="Times New Roman" w:cs="Times New Roman"/>
@@ -2869,18 +2881,19 @@
           <w:sz w:val="32"/>
           <w:szCs w:val="32"/>
         </w:rPr>
-        <w:t>Future works and Plan:</w:t>
-      </w:r>
-    </w:p>
-    <w:p>
-      <w:pPr>
-        <w:spacing w:line="276" w:lineRule="auto"/>
+        <w:t>Future works and Plan</w:t>
+      </w:r>
+    </w:p>
+    <w:p>
+      <w:pPr>
+        <w:spacing w:line="360" w:lineRule="auto"/>
         <w:ind w:left="-5"/>
         <w:jc w:val="both"/>
         <w:rPr>
           <w:rFonts w:ascii="Times New Roman" w:hAnsi="Times New Roman" w:cs="Times New Roman"/>
-          <w:sz w:val="24"/>
-          <w:szCs w:val="24"/>
+          <w:b/>
+          <w:sz w:val="32"/>
+          <w:szCs w:val="32"/>
         </w:rPr>
       </w:pPr>
       <w:r>
@@ -2906,7 +2919,7 @@
     </w:p>
     <w:p>
       <w:pPr>
-        <w:spacing w:line="357" w:lineRule="auto"/>
+        <w:spacing w:line="240" w:lineRule="auto"/>
         <w:ind w:left="-5"/>
         <w:rPr>
           <w:rFonts w:ascii="Times New Roman" w:hAnsi="Times New Roman" w:cs="Times New Roman"/>
@@ -2922,18 +2935,19 @@
           <w:sz w:val="32"/>
           <w:szCs w:val="32"/>
         </w:rPr>
-        <w:t>Conclusion:</w:t>
-      </w:r>
-    </w:p>
-    <w:p>
-      <w:pPr>
-        <w:spacing w:after="30"/>
+        <w:t>Conclusion</w:t>
+      </w:r>
+    </w:p>
+    <w:p>
+      <w:pPr>
+        <w:spacing w:line="360" w:lineRule="auto"/>
+        <w:ind w:left="-5"/>
         <w:jc w:val="both"/>
         <w:rPr>
           <w:rFonts w:ascii="Times New Roman" w:hAnsi="Times New Roman" w:cs="Times New Roman"/>
-          <w:color w:val="000000" w:themeColor="text1"/>
-          <w:sz w:val="24"/>
-          <w:szCs w:val="24"/>
+          <w:b/>
+          <w:sz w:val="32"/>
+          <w:szCs w:val="32"/>
         </w:rPr>
       </w:pPr>
       <w:r>
@@ -3067,7 +3081,7 @@
 </file>
 
 <file path=word/numbering.xml><?xml version="1.0" encoding="utf-8"?>
-<w:numbering xmlns:wpc="http://schemas.microsoft.com/office/word/2010/wordprocessingCanvas" xmlns:cx="http://schemas.microsoft.com/office/drawing/2014/chartex" xmlns:cx1="http://schemas.microsoft.com/office/drawing/2015/9/8/chartex" xmlns:cx2="http://schemas.microsoft.com/office/drawing/2015/10/21/chartex" xmlns:cx3="http://schemas.microsoft.com/office/drawing/2016/5/9/chartex" xmlns:cx4="http://schemas.microsoft.com/office/drawing/2016/5/10/chartex" xmlns:cx5="http://schemas.microsoft.com/office/drawing/2016/5/11/chartex" xmlns:cx6="http://schemas.microsoft.com/office/drawing/2016/5/12/chartex" xmlns:cx7="http://schemas.microsoft.com/office/drawing/2016/5/13/chartex" xmlns:cx8="http://schemas.microsoft.com/office/drawing/2016/5/14/chartex" xmlns:mc="http://schemas.openxmlformats.org/markup-compatibility/2006" xmlns:aink="http://schemas.microsoft.com/office/drawing/2016/ink" xmlns:am3d="http://schemas.microsoft.com/office/drawing/2017/model3d" xmlns:o="urn:schemas-microsoft-com:office:office" xmlns:r="http://schemas.openxmlformats.org/officeDocument/2006/relationships" xmlns:m="http://schemas.openxmlformats.org/officeDocument/2006/math" xmlns:v="urn:schemas-microsoft-com:vml" xmlns:wp14="http://schemas.microsoft.com/office/word/2010/wordprocessingDrawing" xmlns:wp="http://schemas.openxmlformats.org/drawingml/2006/wordprocessingDrawing" xmlns:w10="urn:schemas-microsoft-com:office:word" xmlns:w="http://schemas.openxmlformats.org/wordprocessingml/2006/main" xmlns:w14="http://schemas.microsoft.com/office/word/2010/wordml" xmlns:w15="http://schemas.microsoft.com/office/word/2012/wordml" xmlns:w16cex="http://schemas.microsoft.com/office/word/2018/wordml/cex" xmlns:w16cid="http://schemas.microsoft.com/office/word/2016/wordml/cid" xmlns:w16="http://schemas.microsoft.com/office/word/2018/wordml" xmlns:w16sdtdh="http://schemas.microsoft.com/office/word/2020/wordml/sdtdatahash" xmlns:w16se="http://schemas.microsoft.com/office/word/2015/wordml/symex" xmlns:wpg="http://schemas.microsoft.com/office/word/2010/wordprocessingGroup" xmlns:wpi="http://schemas.microsoft.com/office/word/2010/wordprocessingInk" xmlns:wne="http://schemas.microsoft.com/office/word/2006/wordml" xmlns:wps="http://schemas.microsoft.com/office/word/2010/wordprocessingShape" mc:Ignorable="w14 w15 w16se w16cid w16 w16cex w16sdtdh wp14">
+<w:numbering xmlns:wpc="http://schemas.microsoft.com/office/word/2010/wordprocessingCanvas" xmlns:cx="http://schemas.microsoft.com/office/drawing/2014/chartex" xmlns:cx1="http://schemas.microsoft.com/office/drawing/2015/9/8/chartex" xmlns:mc="http://schemas.openxmlformats.org/markup-compatibility/2006" xmlns:o="urn:schemas-microsoft-com:office:office" xmlns:r="http://schemas.openxmlformats.org/officeDocument/2006/relationships" xmlns:m="http://schemas.openxmlformats.org/officeDocument/2006/math" xmlns:v="urn:schemas-microsoft-com:vml" xmlns:wp14="http://schemas.microsoft.com/office/word/2010/wordprocessingDrawing" xmlns:wp="http://schemas.openxmlformats.org/drawingml/2006/wordprocessingDrawing" xmlns:w10="urn:schemas-microsoft-com:office:word" xmlns:w="http://schemas.openxmlformats.org/wordprocessingml/2006/main" xmlns:w14="http://schemas.microsoft.com/office/word/2010/wordml" xmlns:w15="http://schemas.microsoft.com/office/word/2012/wordml" xmlns:w16se="http://schemas.microsoft.com/office/word/2015/wordml/symex" xmlns:wpg="http://schemas.microsoft.com/office/word/2010/wordprocessingGroup" xmlns:wpi="http://schemas.microsoft.com/office/word/2010/wordprocessingInk" xmlns:wne="http://schemas.microsoft.com/office/word/2006/wordml" xmlns:wps="http://schemas.microsoft.com/office/word/2010/wordprocessingShape" mc:Ignorable="w14 w15 w16se wp14">
   <w:abstractNum w:abstractNumId="0" w15:restartNumberingAfterBreak="0">
     <w:nsid w:val="0F956757"/>
     <w:multiLevelType w:val="hybridMultilevel"/>
@@ -3826,7 +3840,7 @@
 </file>
 
 <file path=word/styles.xml><?xml version="1.0" encoding="utf-8"?>
-<w:styles xmlns:mc="http://schemas.openxmlformats.org/markup-compatibility/2006" xmlns:r="http://schemas.openxmlformats.org/officeDocument/2006/relationships" xmlns:w="http://schemas.openxmlformats.org/wordprocessingml/2006/main" xmlns:w14="http://schemas.microsoft.com/office/word/2010/wordml" xmlns:w15="http://schemas.microsoft.com/office/word/2012/wordml" xmlns:w16cex="http://schemas.microsoft.com/office/word/2018/wordml/cex" xmlns:w16cid="http://schemas.microsoft.com/office/word/2016/wordml/cid" xmlns:w16="http://schemas.microsoft.com/office/word/2018/wordml" xmlns:w16sdtdh="http://schemas.microsoft.com/office/word/2020/wordml/sdtdatahash" xmlns:w16se="http://schemas.microsoft.com/office/word/2015/wordml/symex" mc:Ignorable="w14 w15 w16se w16cid w16 w16cex w16sdtdh">
+<w:styles xmlns:mc="http://schemas.openxmlformats.org/markup-compatibility/2006" xmlns:r="http://schemas.openxmlformats.org/officeDocument/2006/relationships" xmlns:w="http://schemas.openxmlformats.org/wordprocessingml/2006/main" xmlns:w14="http://schemas.microsoft.com/office/word/2010/wordml" xmlns:w15="http://schemas.microsoft.com/office/word/2012/wordml" xmlns:w16se="http://schemas.microsoft.com/office/word/2015/wordml/symex" mc:Ignorable="w14 w15 w16se">
   <w:docDefaults>
     <w:rPrDefault>
       <w:rPr>
@@ -3842,7 +3856,7 @@
       </w:pPr>
     </w:pPrDefault>
   </w:docDefaults>
-  <w:latentStyles w:defLockedState="0" w:defUIPriority="99" w:defSemiHidden="0" w:defUnhideWhenUsed="0" w:defQFormat="0" w:count="376">
+  <w:latentStyles w:defLockedState="0" w:defUIPriority="99" w:defSemiHidden="0" w:defUnhideWhenUsed="0" w:defQFormat="0" w:count="371">
     <w:lsdException w:name="Normal" w:uiPriority="0" w:qFormat="1"/>
     <w:lsdException w:name="heading 1" w:uiPriority="9" w:qFormat="1"/>
     <w:lsdException w:name="heading 2" w:semiHidden="1" w:uiPriority="9" w:unhideWhenUsed="1" w:qFormat="1"/>
@@ -3948,6 +3962,7 @@
     <w:lsdException w:name="HTML Sample" w:semiHidden="1" w:unhideWhenUsed="1"/>
     <w:lsdException w:name="HTML Typewriter" w:semiHidden="1" w:unhideWhenUsed="1"/>
     <w:lsdException w:name="HTML Variable" w:semiHidden="1" w:unhideWhenUsed="1"/>
+    <w:lsdException w:name="Normal Table" w:semiHidden="1" w:unhideWhenUsed="1"/>
     <w:lsdException w:name="annotation subject" w:semiHidden="1" w:unhideWhenUsed="1"/>
     <w:lsdException w:name="No List" w:semiHidden="1" w:unhideWhenUsed="1"/>
     <w:lsdException w:name="Outline List 1" w:semiHidden="1" w:unhideWhenUsed="1"/>
@@ -3990,8 +4005,11 @@
     <w:lsdException w:name="Table Contemporary" w:semiHidden="1" w:unhideWhenUsed="1"/>
     <w:lsdException w:name="Table Elegant" w:semiHidden="1" w:unhideWhenUsed="1"/>
     <w:lsdException w:name="Table Professional" w:semiHidden="1" w:unhideWhenUsed="1"/>
+    <w:lsdException w:name="Table Subtle 1" w:semiHidden="1" w:unhideWhenUsed="1"/>
     <w:lsdException w:name="Table Subtle 2" w:semiHidden="1" w:unhideWhenUsed="1"/>
     <w:lsdException w:name="Table Web 1" w:semiHidden="1" w:unhideWhenUsed="1"/>
+    <w:lsdException w:name="Table Web 2" w:semiHidden="1" w:unhideWhenUsed="1"/>
+    <w:lsdException w:name="Table Web 3" w:semiHidden="1" w:unhideWhenUsed="1"/>
     <w:lsdException w:name="Balloon Text" w:semiHidden="1" w:unhideWhenUsed="1"/>
     <w:lsdException w:name="Table Grid" w:uiPriority="39"/>
     <w:lsdException w:name="Table Theme" w:semiHidden="1" w:unhideWhenUsed="1"/>
@@ -4210,11 +4228,6 @@
     <w:lsdException w:name="List Table 5 Dark Accent 6" w:uiPriority="50"/>
     <w:lsdException w:name="List Table 6 Colorful Accent 6" w:uiPriority="51"/>
     <w:lsdException w:name="List Table 7 Colorful Accent 6" w:uiPriority="52"/>
-    <w:lsdException w:name="Mention" w:semiHidden="1" w:unhideWhenUsed="1"/>
-    <w:lsdException w:name="Smart Hyperlink" w:semiHidden="1" w:unhideWhenUsed="1"/>
-    <w:lsdException w:name="Hashtag" w:semiHidden="1" w:unhideWhenUsed="1"/>
-    <w:lsdException w:name="Unresolved Mention" w:semiHidden="1" w:unhideWhenUsed="1"/>
-    <w:lsdException w:name="Smart Link" w:semiHidden="1" w:unhideWhenUsed="1"/>
   </w:latentStyles>
   <w:style w:type="paragraph" w:default="1" w:styleId="Normal">
     <w:name w:val="Normal"/>
@@ -4610,7 +4623,7 @@
 </file>
 
 <file path=customXml/itemProps1.xml><?xml version="1.0" encoding="utf-8"?>
-<ds:datastoreItem xmlns:ds="http://schemas.openxmlformats.org/officeDocument/2006/customXml" ds:itemID="{8FE11D0B-66F3-452A-8306-7030B646A5D8}">
+<ds:datastoreItem xmlns:ds="http://schemas.openxmlformats.org/officeDocument/2006/customXml" ds:itemID="{533134E7-A14E-4EBB-AC96-CECDD3EF5CC1}">
   <ds:schemaRefs>
     <ds:schemaRef ds:uri="http://schemas.openxmlformats.org/officeDocument/2006/bibliography"/>
   </ds:schemaRefs>

</xml_diff>